<commit_message>
Update some more the paper
</commit_message>
<xml_diff>
--- a/Περιγραφή Προόδου και Διαδικασίας.docx
+++ b/Περιγραφή Προόδου και Διαδικασίας.docx
@@ -1540,7 +1540,6 @@
           <w:rFonts w:asciiTheme="majorHAnsi" w:eastAsiaTheme="minorEastAsia" w:hAnsiTheme="majorHAnsi"/>
           <w:b/>
           <w:bCs/>
-          <w:lang w:val="en-US"/>
         </w:rPr>
       </w:pPr>
       <w:r>
@@ -1549,25 +1548,23 @@
           <w:b/>
           <w:bCs/>
         </w:rPr>
-        <w:t xml:space="preserve">Τα αποτελέσματα του κώδικα συνοψίζονται με τα </w:t>
-      </w:r>
-      <w:proofErr w:type="spellStart"/>
+        <w:t>Τα αποτελέσματα του κώδικα συνοψίζονται με τα παρακ</w:t>
+      </w:r>
       <w:r>
         <w:rPr>
           <w:rFonts w:asciiTheme="majorHAnsi" w:eastAsiaTheme="minorEastAsia" w:hAnsiTheme="majorHAnsi"/>
           <w:b/>
           <w:bCs/>
         </w:rPr>
-        <w:t>παρακατω</w:t>
-      </w:r>
-      <w:proofErr w:type="spellEnd"/>
+        <w:t>ά</w:t>
+      </w:r>
       <w:r>
         <w:rPr>
           <w:rFonts w:asciiTheme="majorHAnsi" w:eastAsiaTheme="minorEastAsia" w:hAnsiTheme="majorHAnsi"/>
           <w:b/>
           <w:bCs/>
         </w:rPr>
-        <w:t xml:space="preserve"> </w:t>
+        <w:t xml:space="preserve">τω </w:t>
       </w:r>
       <w:r>
         <w:rPr>
@@ -1812,7 +1809,6 @@
         <w:ind w:left="720"/>
         <w:rPr>
           <w:rFonts w:asciiTheme="majorHAnsi" w:hAnsiTheme="majorHAnsi"/>
-          <w:lang w:val="en-US"/>
         </w:rPr>
       </w:pPr>
       <w:r>
@@ -1857,6 +1853,160 @@
             </a:graphic>
           </wp:inline>
         </w:drawing>
+      </w:r>
+    </w:p>
+    <w:p>
+      <w:pPr>
+        <w:ind w:left="720"/>
+        <w:rPr>
+          <w:rFonts w:asciiTheme="majorHAnsi" w:hAnsiTheme="majorHAnsi"/>
+        </w:rPr>
+      </w:pPr>
+    </w:p>
+    <w:p>
+      <w:pPr>
+        <w:ind w:left="720"/>
+        <w:rPr>
+          <w:rFonts w:asciiTheme="majorHAnsi" w:hAnsiTheme="majorHAnsi"/>
+          <w:b/>
+          <w:bCs/>
+          <w:lang w:val="en-US"/>
+        </w:rPr>
+      </w:pPr>
+      <w:r>
+        <w:rPr>
+          <w:rFonts w:asciiTheme="majorHAnsi" w:hAnsiTheme="majorHAnsi"/>
+          <w:b/>
+          <w:bCs/>
+        </w:rPr>
+        <w:t xml:space="preserve">Σχετικό </w:t>
+      </w:r>
+      <w:r>
+        <w:rPr>
+          <w:rFonts w:asciiTheme="majorHAnsi" w:hAnsiTheme="majorHAnsi"/>
+          <w:b/>
+          <w:bCs/>
+          <w:lang w:val="en-US"/>
+        </w:rPr>
+        <w:t>paper</w:t>
+      </w:r>
+      <w:r>
+        <w:rPr>
+          <w:rFonts w:asciiTheme="majorHAnsi" w:hAnsiTheme="majorHAnsi"/>
+          <w:b/>
+          <w:bCs/>
+          <w:lang w:val="en-US"/>
+        </w:rPr>
+        <w:t>:</w:t>
+      </w:r>
+    </w:p>
+    <w:p>
+      <w:pPr>
+        <w:ind w:left="1440"/>
+        <w:rPr>
+          <w:rFonts w:asciiTheme="majorHAnsi" w:hAnsiTheme="majorHAnsi"/>
+        </w:rPr>
+      </w:pPr>
+      <w:r>
+        <w:rPr>
+          <w:rFonts w:asciiTheme="majorHAnsi" w:hAnsiTheme="majorHAnsi"/>
+        </w:rPr>
+        <w:t xml:space="preserve">Βρήκα το παρακάτω </w:t>
+      </w:r>
+      <w:hyperlink r:id="rId11" w:history="1">
+        <w:r>
+          <w:rPr>
+            <w:rStyle w:val="-"/>
+            <w:rFonts w:asciiTheme="majorHAnsi" w:hAnsiTheme="majorHAnsi"/>
+            <w:lang w:val="en-US"/>
+          </w:rPr>
+          <w:t>Pap</w:t>
+        </w:r>
+        <w:r>
+          <w:rPr>
+            <w:rStyle w:val="-"/>
+            <w:rFonts w:asciiTheme="majorHAnsi" w:hAnsiTheme="majorHAnsi"/>
+            <w:lang w:val="en-US"/>
+          </w:rPr>
+          <w:t>e</w:t>
+        </w:r>
+        <w:r>
+          <w:rPr>
+            <w:rStyle w:val="-"/>
+            <w:rFonts w:asciiTheme="majorHAnsi" w:hAnsiTheme="majorHAnsi"/>
+            <w:lang w:val="en-US"/>
+          </w:rPr>
+          <w:t>r</w:t>
+        </w:r>
+      </w:hyperlink>
+      <w:r>
+        <w:rPr>
+          <w:rFonts w:asciiTheme="majorHAnsi" w:hAnsiTheme="majorHAnsi"/>
+        </w:rPr>
+        <w:t xml:space="preserve"> </w:t>
+      </w:r>
+      <w:r>
+        <w:rPr>
+          <w:rFonts w:asciiTheme="majorHAnsi" w:hAnsiTheme="majorHAnsi"/>
+        </w:rPr>
+        <w:t xml:space="preserve">που είναι αντίστοιχης φιλοσοφίας με την δική μας εργασία εφαρμόζει την </w:t>
+      </w:r>
+      <w:r>
+        <w:rPr>
+          <w:rFonts w:asciiTheme="majorHAnsi" w:hAnsiTheme="majorHAnsi"/>
+          <w:lang w:val="en-US"/>
+        </w:rPr>
+        <w:t>DEA</w:t>
+      </w:r>
+      <w:r>
+        <w:rPr>
+          <w:rFonts w:asciiTheme="majorHAnsi" w:hAnsiTheme="majorHAnsi"/>
+        </w:rPr>
+        <w:t xml:space="preserve"> </w:t>
+      </w:r>
+      <w:r>
+        <w:rPr>
+          <w:rFonts w:asciiTheme="majorHAnsi" w:hAnsiTheme="majorHAnsi"/>
+        </w:rPr>
+        <w:t xml:space="preserve">σε προγενέστερα μοντέλα καθώς το </w:t>
+      </w:r>
+      <w:r>
+        <w:rPr>
+          <w:rFonts w:asciiTheme="majorHAnsi" w:hAnsiTheme="majorHAnsi"/>
+          <w:lang w:val="en-US"/>
+        </w:rPr>
+        <w:t>paper</w:t>
+      </w:r>
+      <w:r>
+        <w:rPr>
+          <w:rFonts w:asciiTheme="majorHAnsi" w:hAnsiTheme="majorHAnsi"/>
+        </w:rPr>
+        <w:t xml:space="preserve"> </w:t>
+      </w:r>
+      <w:r>
+        <w:rPr>
+          <w:rFonts w:asciiTheme="majorHAnsi" w:hAnsiTheme="majorHAnsi"/>
+        </w:rPr>
+        <w:t xml:space="preserve">ανέβηκε τέλη 2022.Το </w:t>
+      </w:r>
+      <w:r>
+        <w:rPr>
+          <w:rFonts w:asciiTheme="majorHAnsi" w:hAnsiTheme="majorHAnsi"/>
+          <w:lang w:val="en-US"/>
+        </w:rPr>
+        <w:t>paper</w:t>
+      </w:r>
+      <w:r>
+        <w:rPr>
+          <w:rFonts w:asciiTheme="majorHAnsi" w:hAnsiTheme="majorHAnsi"/>
+        </w:rPr>
+        <w:t xml:space="preserve"> </w:t>
+      </w:r>
+      <w:r>
+        <w:rPr>
+          <w:rFonts w:asciiTheme="majorHAnsi" w:hAnsiTheme="majorHAnsi"/>
+        </w:rPr>
+        <w:t>αξιολογεί την απόδοση των μοντέλων ως προς τούς πόρους που είχαν κατά την διαδικασία εκπαίδευσης. Ενώ εγώ αξιολογώ την απόδοση των μοντέλων ως προς το οικονομικό κόστος.</w:t>
       </w:r>
     </w:p>
     <w:sectPr>

</xml_diff>